<commit_message>
Some project modifications made along with project guide file.
</commit_message>
<xml_diff>
--- a/ServletJSPJDBCFullApp/ServletJSPJDBCFullAppProjectGuide.docx
+++ b/ServletJSPJDBCFullApp/ServletJSPJDBCFullAppProjectGuide.docx
@@ -97,7 +97,31 @@
           <w:szCs w:val="24"/>
           <w:u w:val="single"/>
         </w:rPr>
-        <w:t>Main difference between this project and 'ServletJSPHibernateXMLFullAp' project is, in this project instead of mapping various things in web.xml we have used annotations to map servlet, filters, listeners etc.</w:t>
+        <w:t>Main difference between this project and '</w:t>
+      </w:r>
+      <w:proofErr w:type="spellStart"/>
+      <w:r>
+        <w:rPr>
+          <w:rFonts w:ascii="Open Sans" w:hAnsi="Open Sans" w:cs="Open Sans"/>
+          <w:color w:val="BA3925"/>
+          <w:spacing w:val="-2"/>
+          <w:sz w:val="24"/>
+          <w:szCs w:val="24"/>
+          <w:u w:val="single"/>
+        </w:rPr>
+        <w:t>ServletJSPHibernateXMLFullAp</w:t>
+      </w:r>
+      <w:proofErr w:type="spellEnd"/>
+      <w:r>
+        <w:rPr>
+          <w:rFonts w:ascii="Open Sans" w:hAnsi="Open Sans" w:cs="Open Sans"/>
+          <w:color w:val="BA3925"/>
+          <w:spacing w:val="-2"/>
+          <w:sz w:val="24"/>
+          <w:szCs w:val="24"/>
+          <w:u w:val="single"/>
+        </w:rPr>
+        <w:t>' project is, in this project instead of mapping various things in web.xml we have used annotations to map servlet, filters, listeners etc.</w:t>
       </w:r>
       <w:r>
         <w:rPr>
@@ -418,7 +442,7 @@
                     </pic:cNvPicPr>
                   </pic:nvPicPr>
                   <pic:blipFill>
-                    <a:blip r:embed="rId5"/>
+                    <a:blip r:embed="rId5" cstate="print"/>
                     <a:srcRect/>
                     <a:stretch>
                       <a:fillRect/>
@@ -527,7 +551,29 @@
           <w:sz w:val="24"/>
           <w:szCs w:val="24"/>
         </w:rPr>
-        <w:t>Controller act as a mediator between view and model. it is responsible to control the data transmission between the model and the view. It maps the user action into model updates.The controller layer is helpful to select the most appropriate view and delivers it to the user.</w:t>
+        <w:t xml:space="preserve">Controller act as a mediator between view and model. it is responsible to control the data transmission between the model and the view. It maps the user action into model </w:t>
+      </w:r>
+      <w:proofErr w:type="spellStart"/>
+      <w:r>
+        <w:rPr>
+          <w:rFonts w:ascii="Open Sans" w:hAnsi="Open Sans" w:cs="Open Sans"/>
+          <w:color w:val="BA3925"/>
+          <w:spacing w:val="-2"/>
+          <w:sz w:val="24"/>
+          <w:szCs w:val="24"/>
+        </w:rPr>
+        <w:t>updates.The</w:t>
+      </w:r>
+      <w:proofErr w:type="spellEnd"/>
+      <w:r>
+        <w:rPr>
+          <w:rFonts w:ascii="Open Sans" w:hAnsi="Open Sans" w:cs="Open Sans"/>
+          <w:color w:val="BA3925"/>
+          <w:spacing w:val="-2"/>
+          <w:sz w:val="24"/>
+          <w:szCs w:val="24"/>
+        </w:rPr>
+        <w:t xml:space="preserve"> controller layer is helpful to select the most appropriate view and delivers it to the user.</w:t>
       </w:r>
       <w:r>
         <w:rPr>
@@ -589,7 +635,7 @@
                     </pic:cNvPicPr>
                   </pic:nvPicPr>
                   <pic:blipFill>
-                    <a:blip r:embed="rId6"/>
+                    <a:blip r:embed="rId6" cstate="print"/>
                     <a:srcRect/>
                     <a:stretch>
                       <a:fillRect/>
@@ -644,7 +690,7 @@
                     </pic:cNvPicPr>
                   </pic:nvPicPr>
                   <pic:blipFill>
-                    <a:blip r:embed="rId7"/>
+                    <a:blip r:embed="rId7" cstate="print"/>
                     <a:srcRect/>
                     <a:stretch>
                       <a:fillRect/>
@@ -700,7 +746,7 @@
                     </pic:cNvPicPr>
                   </pic:nvPicPr>
                   <pic:blipFill>
-                    <a:blip r:embed="rId8"/>
+                    <a:blip r:embed="rId8" cstate="print"/>
                     <a:srcRect/>
                     <a:stretch>
                       <a:fillRect/>
@@ -755,7 +801,7 @@
                     </pic:cNvPicPr>
                   </pic:nvPicPr>
                   <pic:blipFill>
-                    <a:blip r:embed="rId9"/>
+                    <a:blip r:embed="rId9" cstate="print"/>
                     <a:srcRect/>
                     <a:stretch>
                       <a:fillRect/>
@@ -810,7 +856,7 @@
                     </pic:cNvPicPr>
                   </pic:nvPicPr>
                   <pic:blipFill>
-                    <a:blip r:embed="rId10"/>
+                    <a:blip r:embed="rId10" cstate="print"/>
                     <a:srcRect/>
                     <a:stretch>
                       <a:fillRect/>
@@ -860,6 +906,7 @@
         <w:lastRenderedPageBreak/>
         <w:t xml:space="preserve">2.  </w:t>
       </w:r>
+      <w:proofErr w:type="spellStart"/>
       <w:r>
         <w:rPr>
           <w:rFonts w:ascii="Open Sans" w:hAnsi="Open Sans" w:cs="Open Sans"/>
@@ -871,6 +918,7 @@
         </w:rPr>
         <w:t>dao</w:t>
       </w:r>
+      <w:proofErr w:type="spellEnd"/>
       <w:r>
         <w:rPr>
           <w:rFonts w:ascii="Open Sans" w:hAnsi="Open Sans" w:cs="Open Sans"/>
@@ -912,6 +960,7 @@
         </w:rPr>
         <w:t xml:space="preserve">3. </w:t>
       </w:r>
+      <w:proofErr w:type="spellStart"/>
       <w:r>
         <w:rPr>
           <w:rFonts w:ascii="Open Sans" w:hAnsi="Open Sans" w:cs="Open Sans"/>
@@ -923,6 +972,7 @@
         </w:rPr>
         <w:t>databaseUtil</w:t>
       </w:r>
+      <w:proofErr w:type="spellEnd"/>
       <w:r>
         <w:rPr>
           <w:rFonts w:ascii="Open Sans" w:hAnsi="Open Sans" w:cs="Open Sans"/>
@@ -1014,7 +1064,7 @@
                     </pic:cNvPicPr>
                   </pic:nvPicPr>
                   <pic:blipFill>
-                    <a:blip r:embed="rId11"/>
+                    <a:blip r:embed="rId11" cstate="print"/>
                     <a:srcRect/>
                     <a:stretch>
                       <a:fillRect/>
@@ -1069,7 +1119,7 @@
                     </pic:cNvPicPr>
                   </pic:nvPicPr>
                   <pic:blipFill>
-                    <a:blip r:embed="rId12"/>
+                    <a:blip r:embed="rId12" cstate="print"/>
                     <a:srcRect/>
                     <a:stretch>
                       <a:fillRect/>
@@ -1209,7 +1259,7 @@
                     </pic:cNvPicPr>
                   </pic:nvPicPr>
                   <pic:blipFill>
-                    <a:blip r:embed="rId13"/>
+                    <a:blip r:embed="rId13" cstate="print"/>
                     <a:srcRect/>
                     <a:stretch>
                       <a:fillRect/>
@@ -1275,7 +1325,7 @@
                     </pic:cNvPicPr>
                   </pic:nvPicPr>
                   <pic:blipFill>
-                    <a:blip r:embed="rId14"/>
+                    <a:blip r:embed="rId14" cstate="print"/>
                     <a:srcRect/>
                     <a:stretch>
                       <a:fillRect/>
@@ -1405,7 +1455,7 @@
                     </pic:cNvPicPr>
                   </pic:nvPicPr>
                   <pic:blipFill>
-                    <a:blip r:embed="rId15"/>
+                    <a:blip r:embed="rId15" cstate="print"/>
                     <a:srcRect/>
                     <a:stretch>
                       <a:fillRect/>
@@ -1472,7 +1522,7 @@
                     </pic:cNvPicPr>
                   </pic:nvPicPr>
                   <pic:blipFill>
-                    <a:blip r:embed="rId16"/>
+                    <a:blip r:embed="rId16" cstate="print"/>
                     <a:srcRect/>
                     <a:stretch>
                       <a:fillRect/>
@@ -1667,7 +1717,51 @@
           <w:szCs w:val="24"/>
         </w:rPr>
         <w:lastRenderedPageBreak/>
-        <w:t>c) Create and place packages and files in the respective locations and shown. Pay special attention to log4j.xml and jsp folder in src/main/webapp folder.</w:t>
+        <w:t xml:space="preserve">c) Create and place packages and files in the respective locations and shown. Pay special attention to log4j.xml and jsp folder in </w:t>
+      </w:r>
+      <w:proofErr w:type="spellStart"/>
+      <w:r>
+        <w:rPr>
+          <w:rFonts w:ascii="Open Sans" w:hAnsi="Open Sans" w:cs="Open Sans"/>
+          <w:color w:val="BA3925"/>
+          <w:spacing w:val="-2"/>
+          <w:sz w:val="24"/>
+          <w:szCs w:val="24"/>
+        </w:rPr>
+        <w:t>src</w:t>
+      </w:r>
+      <w:proofErr w:type="spellEnd"/>
+      <w:r>
+        <w:rPr>
+          <w:rFonts w:ascii="Open Sans" w:hAnsi="Open Sans" w:cs="Open Sans"/>
+          <w:color w:val="BA3925"/>
+          <w:spacing w:val="-2"/>
+          <w:sz w:val="24"/>
+          <w:szCs w:val="24"/>
+        </w:rPr>
+        <w:t>/main/</w:t>
+      </w:r>
+      <w:proofErr w:type="spellStart"/>
+      <w:r>
+        <w:rPr>
+          <w:rFonts w:ascii="Open Sans" w:hAnsi="Open Sans" w:cs="Open Sans"/>
+          <w:color w:val="BA3925"/>
+          <w:spacing w:val="-2"/>
+          <w:sz w:val="24"/>
+          <w:szCs w:val="24"/>
+        </w:rPr>
+        <w:t>webapp</w:t>
+      </w:r>
+      <w:proofErr w:type="spellEnd"/>
+      <w:r>
+        <w:rPr>
+          <w:rFonts w:ascii="Open Sans" w:hAnsi="Open Sans" w:cs="Open Sans"/>
+          <w:color w:val="BA3925"/>
+          <w:spacing w:val="-2"/>
+          <w:sz w:val="24"/>
+          <w:szCs w:val="24"/>
+        </w:rPr>
+        <w:t xml:space="preserve"> folder.</w:t>
       </w:r>
     </w:p>
     <w:p>
@@ -1707,7 +1801,7 @@
                     </pic:cNvPicPr>
                   </pic:nvPicPr>
                   <pic:blipFill>
-                    <a:blip r:embed="rId17"/>
+                    <a:blip r:embed="rId17" cstate="print"/>
                     <a:srcRect/>
                     <a:stretch>
                       <a:fillRect/>
@@ -2021,7 +2115,7 @@
                     </pic:cNvPicPr>
                   </pic:nvPicPr>
                   <pic:blipFill>
-                    <a:blip r:embed="rId18"/>
+                    <a:blip r:embed="rId18" cstate="print"/>
                     <a:srcRect/>
                     <a:stretch>
                       <a:fillRect/>
@@ -2095,7 +2189,7 @@
                     </pic:cNvPicPr>
                   </pic:nvPicPr>
                   <pic:blipFill>
-                    <a:blip r:embed="rId19"/>
+                    <a:blip r:embed="rId19" cstate="print"/>
                     <a:srcRect/>
                     <a:stretch>
                       <a:fillRect/>
@@ -2201,7 +2295,7 @@
                     </pic:cNvPicPr>
                   </pic:nvPicPr>
                   <pic:blipFill>
-                    <a:blip r:embed="rId20"/>
+                    <a:blip r:embed="rId20" cstate="print"/>
                     <a:srcRect/>
                     <a:stretch>
                       <a:fillRect/>
@@ -2275,7 +2369,7 @@
                     </pic:cNvPicPr>
                   </pic:nvPicPr>
                   <pic:blipFill>
-                    <a:blip r:embed="rId21"/>
+                    <a:blip r:embed="rId21" cstate="print"/>
                     <a:srcRect/>
                     <a:stretch>
                       <a:fillRect/>
@@ -2370,7 +2464,7 @@
                     </pic:cNvPicPr>
                   </pic:nvPicPr>
                   <pic:blipFill>
-                    <a:blip r:embed="rId22"/>
+                    <a:blip r:embed="rId22" cstate="print"/>
                     <a:srcRect/>
                     <a:stretch>
                       <a:fillRect/>
@@ -2423,7 +2517,7 @@
                     </pic:cNvPicPr>
                   </pic:nvPicPr>
                   <pic:blipFill>
-                    <a:blip r:embed="rId23"/>
+                    <a:blip r:embed="rId23" cstate="print"/>
                     <a:srcRect/>
                     <a:stretch>
                       <a:fillRect/>
@@ -2528,7 +2622,7 @@
                     </pic:cNvPicPr>
                   </pic:nvPicPr>
                   <pic:blipFill>
-                    <a:blip r:embed="rId24"/>
+                    <a:blip r:embed="rId24" cstate="print"/>
                     <a:srcRect/>
                     <a:stretch>
                       <a:fillRect/>
@@ -2578,7 +2672,7 @@
                     </pic:cNvPicPr>
                   </pic:nvPicPr>
                   <pic:blipFill>
-                    <a:blip r:embed="rId25"/>
+                    <a:blip r:embed="rId25" cstate="print"/>
                     <a:srcRect/>
                     <a:stretch>
                       <a:fillRect/>
@@ -2673,7 +2767,7 @@
                     </pic:cNvPicPr>
                   </pic:nvPicPr>
                   <pic:blipFill>
-                    <a:blip r:embed="rId26"/>
+                    <a:blip r:embed="rId26" cstate="print"/>
                     <a:srcRect/>
                     <a:stretch>
                       <a:fillRect/>
@@ -2723,7 +2817,7 @@
                     </pic:cNvPicPr>
                   </pic:nvPicPr>
                   <pic:blipFill>
-                    <a:blip r:embed="rId27"/>
+                    <a:blip r:embed="rId27" cstate="print"/>
                     <a:srcRect/>
                     <a:stretch>
                       <a:fillRect/>
@@ -2841,7 +2935,7 @@
                     </pic:cNvPicPr>
                   </pic:nvPicPr>
                   <pic:blipFill>
-                    <a:blip r:embed="rId28"/>
+                    <a:blip r:embed="rId28" cstate="print"/>
                     <a:srcRect/>
                     <a:stretch>
                       <a:fillRect/>
@@ -2894,7 +2988,7 @@
                     </pic:cNvPicPr>
                   </pic:nvPicPr>
                   <pic:blipFill>
-                    <a:blip r:embed="rId29"/>
+                    <a:blip r:embed="rId29" cstate="print"/>
                     <a:srcRect/>
                     <a:stretch>
                       <a:fillRect/>
@@ -3065,7 +3159,43 @@
           <w:b/>
           <w:spacing w:val="-2"/>
         </w:rPr>
-        <w:t>INFO    2020-09-10 16:04:44,295 [http-nio-8080-exec-5] filters.PerformanceFilter  - Time take to execute action /studentInfo   is  :  1821</w:t>
+        <w:t xml:space="preserve">INFO    2020-09-10 16:04:44,295 [http-nio-8080-exec-5] </w:t>
+      </w:r>
+      <w:proofErr w:type="spellStart"/>
+      <w:r>
+        <w:rPr>
+          <w:rFonts w:ascii="Courier New" w:hAnsi="Courier New" w:cs="Courier New"/>
+          <w:b/>
+          <w:spacing w:val="-2"/>
+        </w:rPr>
+        <w:t>filters.PerformanceFilter</w:t>
+      </w:r>
+      <w:proofErr w:type="spellEnd"/>
+      <w:r>
+        <w:rPr>
+          <w:rFonts w:ascii="Courier New" w:hAnsi="Courier New" w:cs="Courier New"/>
+          <w:b/>
+          <w:spacing w:val="-2"/>
+        </w:rPr>
+        <w:t xml:space="preserve">  - Time take to execute action /</w:t>
+      </w:r>
+      <w:proofErr w:type="spellStart"/>
+      <w:r>
+        <w:rPr>
+          <w:rFonts w:ascii="Courier New" w:hAnsi="Courier New" w:cs="Courier New"/>
+          <w:b/>
+          <w:spacing w:val="-2"/>
+        </w:rPr>
+        <w:t>studentInfo</w:t>
+      </w:r>
+      <w:proofErr w:type="spellEnd"/>
+      <w:r>
+        <w:rPr>
+          <w:rFonts w:ascii="Courier New" w:hAnsi="Courier New" w:cs="Courier New"/>
+          <w:b/>
+          <w:spacing w:val="-2"/>
+        </w:rPr>
+        <w:t xml:space="preserve">   is  :  1821</w:t>
       </w:r>
     </w:p>
     <w:p>
@@ -3088,7 +3218,25 @@
           <w:b/>
           <w:spacing w:val="-2"/>
         </w:rPr>
-        <w:t>Time take to execute action /studentInfo   is  :  1821</w:t>
+        <w:t>Time take to execute action /</w:t>
+      </w:r>
+      <w:proofErr w:type="spellStart"/>
+      <w:r>
+        <w:rPr>
+          <w:rFonts w:ascii="Courier New" w:hAnsi="Courier New" w:cs="Courier New"/>
+          <w:b/>
+          <w:spacing w:val="-2"/>
+        </w:rPr>
+        <w:t>studentInfo</w:t>
+      </w:r>
+      <w:proofErr w:type="spellEnd"/>
+      <w:r>
+        <w:rPr>
+          <w:rFonts w:ascii="Courier New" w:hAnsi="Courier New" w:cs="Courier New"/>
+          <w:b/>
+          <w:spacing w:val="-2"/>
+        </w:rPr>
+        <w:t xml:space="preserve">   is  :  1821</w:t>
       </w:r>
     </w:p>
     <w:p>
@@ -3181,7 +3329,43 @@
           <w:b/>
           <w:spacing w:val="-2"/>
         </w:rPr>
-        <w:t>INFO    2020-09-10 16:05:33,668 [http-nio-8080-exec-8] filters.PerformanceFilter  - Time take to execute action /studentInfo   is  :  479</w:t>
+        <w:t xml:space="preserve">INFO    2020-09-10 16:05:33,668 [http-nio-8080-exec-8] </w:t>
+      </w:r>
+      <w:proofErr w:type="spellStart"/>
+      <w:r>
+        <w:rPr>
+          <w:rFonts w:ascii="Courier New" w:hAnsi="Courier New" w:cs="Courier New"/>
+          <w:b/>
+          <w:spacing w:val="-2"/>
+        </w:rPr>
+        <w:t>filters.PerformanceFilter</w:t>
+      </w:r>
+      <w:proofErr w:type="spellEnd"/>
+      <w:r>
+        <w:rPr>
+          <w:rFonts w:ascii="Courier New" w:hAnsi="Courier New" w:cs="Courier New"/>
+          <w:b/>
+          <w:spacing w:val="-2"/>
+        </w:rPr>
+        <w:t xml:space="preserve">  - Time take to execute action /</w:t>
+      </w:r>
+      <w:proofErr w:type="spellStart"/>
+      <w:r>
+        <w:rPr>
+          <w:rFonts w:ascii="Courier New" w:hAnsi="Courier New" w:cs="Courier New"/>
+          <w:b/>
+          <w:spacing w:val="-2"/>
+        </w:rPr>
+        <w:t>studentInfo</w:t>
+      </w:r>
+      <w:proofErr w:type="spellEnd"/>
+      <w:r>
+        <w:rPr>
+          <w:rFonts w:ascii="Courier New" w:hAnsi="Courier New" w:cs="Courier New"/>
+          <w:b/>
+          <w:spacing w:val="-2"/>
+        </w:rPr>
+        <w:t xml:space="preserve">   is  :  479</w:t>
       </w:r>
     </w:p>
     <w:p>
@@ -3204,7 +3388,25 @@
           <w:b/>
           <w:spacing w:val="-2"/>
         </w:rPr>
-        <w:t>Time take to execute action /studentInfo   is  :  479</w:t>
+        <w:t>Time take to execute action /</w:t>
+      </w:r>
+      <w:proofErr w:type="spellStart"/>
+      <w:r>
+        <w:rPr>
+          <w:rFonts w:ascii="Courier New" w:hAnsi="Courier New" w:cs="Courier New"/>
+          <w:b/>
+          <w:spacing w:val="-2"/>
+        </w:rPr>
+        <w:t>studentInfo</w:t>
+      </w:r>
+      <w:proofErr w:type="spellEnd"/>
+      <w:r>
+        <w:rPr>
+          <w:rFonts w:ascii="Courier New" w:hAnsi="Courier New" w:cs="Courier New"/>
+          <w:b/>
+          <w:spacing w:val="-2"/>
+        </w:rPr>
+        <w:t xml:space="preserve">   is  :  479</w:t>
       </w:r>
     </w:p>
     <w:p>
@@ -3319,7 +3521,43 @@
           <w:b/>
           <w:spacing w:val="-2"/>
         </w:rPr>
-        <w:t>INFO    2020-09-10 16:08:04,779 [http-nio-8080-exec-10] filters.PerformanceFilter  - Time take to execute action /studentInfo   is  :  2396</w:t>
+        <w:t xml:space="preserve">INFO    2020-09-10 16:08:04,779 [http-nio-8080-exec-10] </w:t>
+      </w:r>
+      <w:proofErr w:type="spellStart"/>
+      <w:r>
+        <w:rPr>
+          <w:rFonts w:ascii="Courier New" w:hAnsi="Courier New" w:cs="Courier New"/>
+          <w:b/>
+          <w:spacing w:val="-2"/>
+        </w:rPr>
+        <w:t>filters.PerformanceFilter</w:t>
+      </w:r>
+      <w:proofErr w:type="spellEnd"/>
+      <w:r>
+        <w:rPr>
+          <w:rFonts w:ascii="Courier New" w:hAnsi="Courier New" w:cs="Courier New"/>
+          <w:b/>
+          <w:spacing w:val="-2"/>
+        </w:rPr>
+        <w:t xml:space="preserve">  - Time take to execute action /</w:t>
+      </w:r>
+      <w:proofErr w:type="spellStart"/>
+      <w:r>
+        <w:rPr>
+          <w:rFonts w:ascii="Courier New" w:hAnsi="Courier New" w:cs="Courier New"/>
+          <w:b/>
+          <w:spacing w:val="-2"/>
+        </w:rPr>
+        <w:t>studentInfo</w:t>
+      </w:r>
+      <w:proofErr w:type="spellEnd"/>
+      <w:r>
+        <w:rPr>
+          <w:rFonts w:ascii="Courier New" w:hAnsi="Courier New" w:cs="Courier New"/>
+          <w:b/>
+          <w:spacing w:val="-2"/>
+        </w:rPr>
+        <w:t xml:space="preserve">   is  :  2396</w:t>
       </w:r>
     </w:p>
     <w:p>
@@ -3342,7 +3580,25 @@
           <w:b/>
           <w:spacing w:val="-2"/>
         </w:rPr>
-        <w:t>Time take to execute action /studentInfo   is  :  2396</w:t>
+        <w:t>Time take to execute action /</w:t>
+      </w:r>
+      <w:proofErr w:type="spellStart"/>
+      <w:r>
+        <w:rPr>
+          <w:rFonts w:ascii="Courier New" w:hAnsi="Courier New" w:cs="Courier New"/>
+          <w:b/>
+          <w:spacing w:val="-2"/>
+        </w:rPr>
+        <w:t>studentInfo</w:t>
+      </w:r>
+      <w:proofErr w:type="spellEnd"/>
+      <w:r>
+        <w:rPr>
+          <w:rFonts w:ascii="Courier New" w:hAnsi="Courier New" w:cs="Courier New"/>
+          <w:b/>
+          <w:spacing w:val="-2"/>
+        </w:rPr>
+        <w:t xml:space="preserve">   is  :  2396</w:t>
       </w:r>
     </w:p>
     <w:p>
@@ -3457,7 +3713,43 @@
           <w:b/>
           <w:spacing w:val="-2"/>
         </w:rPr>
-        <w:t>INFO    2020-09-10 16:09:05,861 [http-nio-8080-exec-3] filters.PerformanceFilter  - Time take to execute action /studentInfo   is  :  172</w:t>
+        <w:t xml:space="preserve">INFO    2020-09-10 16:09:05,861 [http-nio-8080-exec-3] </w:t>
+      </w:r>
+      <w:proofErr w:type="spellStart"/>
+      <w:r>
+        <w:rPr>
+          <w:rFonts w:ascii="Courier New" w:hAnsi="Courier New" w:cs="Courier New"/>
+          <w:b/>
+          <w:spacing w:val="-2"/>
+        </w:rPr>
+        <w:t>filters.PerformanceFilter</w:t>
+      </w:r>
+      <w:proofErr w:type="spellEnd"/>
+      <w:r>
+        <w:rPr>
+          <w:rFonts w:ascii="Courier New" w:hAnsi="Courier New" w:cs="Courier New"/>
+          <w:b/>
+          <w:spacing w:val="-2"/>
+        </w:rPr>
+        <w:t xml:space="preserve">  - Time take to execute action /</w:t>
+      </w:r>
+      <w:proofErr w:type="spellStart"/>
+      <w:r>
+        <w:rPr>
+          <w:rFonts w:ascii="Courier New" w:hAnsi="Courier New" w:cs="Courier New"/>
+          <w:b/>
+          <w:spacing w:val="-2"/>
+        </w:rPr>
+        <w:t>studentInfo</w:t>
+      </w:r>
+      <w:proofErr w:type="spellEnd"/>
+      <w:r>
+        <w:rPr>
+          <w:rFonts w:ascii="Courier New" w:hAnsi="Courier New" w:cs="Courier New"/>
+          <w:b/>
+          <w:spacing w:val="-2"/>
+        </w:rPr>
+        <w:t xml:space="preserve">   is  :  172</w:t>
       </w:r>
     </w:p>
     <w:p>
@@ -3480,7 +3772,25 @@
           <w:b/>
           <w:spacing w:val="-2"/>
         </w:rPr>
-        <w:t>Time take to execute action /studentInfo   is  :  172</w:t>
+        <w:t>Time take to execute action /</w:t>
+      </w:r>
+      <w:proofErr w:type="spellStart"/>
+      <w:r>
+        <w:rPr>
+          <w:rFonts w:ascii="Courier New" w:hAnsi="Courier New" w:cs="Courier New"/>
+          <w:b/>
+          <w:spacing w:val="-2"/>
+        </w:rPr>
+        <w:t>studentInfo</w:t>
+      </w:r>
+      <w:proofErr w:type="spellEnd"/>
+      <w:r>
+        <w:rPr>
+          <w:rFonts w:ascii="Courier New" w:hAnsi="Courier New" w:cs="Courier New"/>
+          <w:b/>
+          <w:spacing w:val="-2"/>
+        </w:rPr>
+        <w:t xml:space="preserve">   is  :  172</w:t>
       </w:r>
     </w:p>
     <w:p>
@@ -3595,7 +3905,43 @@
           <w:b/>
           <w:spacing w:val="-2"/>
         </w:rPr>
-        <w:t>INFO    2020-09-10 16:09:28,337 [http-nio-8080-exec-5] filters.PerformanceFilter  - Time take to execute action /studentInfo   is  :  81</w:t>
+        <w:t xml:space="preserve">INFO    2020-09-10 16:09:28,337 [http-nio-8080-exec-5] </w:t>
+      </w:r>
+      <w:proofErr w:type="spellStart"/>
+      <w:r>
+        <w:rPr>
+          <w:rFonts w:ascii="Courier New" w:hAnsi="Courier New" w:cs="Courier New"/>
+          <w:b/>
+          <w:spacing w:val="-2"/>
+        </w:rPr>
+        <w:t>filters.PerformanceFilter</w:t>
+      </w:r>
+      <w:proofErr w:type="spellEnd"/>
+      <w:r>
+        <w:rPr>
+          <w:rFonts w:ascii="Courier New" w:hAnsi="Courier New" w:cs="Courier New"/>
+          <w:b/>
+          <w:spacing w:val="-2"/>
+        </w:rPr>
+        <w:t xml:space="preserve">  - Time take to execute action /</w:t>
+      </w:r>
+      <w:proofErr w:type="spellStart"/>
+      <w:r>
+        <w:rPr>
+          <w:rFonts w:ascii="Courier New" w:hAnsi="Courier New" w:cs="Courier New"/>
+          <w:b/>
+          <w:spacing w:val="-2"/>
+        </w:rPr>
+        <w:t>studentInfo</w:t>
+      </w:r>
+      <w:proofErr w:type="spellEnd"/>
+      <w:r>
+        <w:rPr>
+          <w:rFonts w:ascii="Courier New" w:hAnsi="Courier New" w:cs="Courier New"/>
+          <w:b/>
+          <w:spacing w:val="-2"/>
+        </w:rPr>
+        <w:t xml:space="preserve">   is  :  81</w:t>
       </w:r>
     </w:p>
     <w:p>
@@ -3618,7 +3964,25 @@
           <w:b/>
           <w:spacing w:val="-2"/>
         </w:rPr>
-        <w:t>Time take to execute action /studentInfo   is  :  81</w:t>
+        <w:t>Time take to execute action /</w:t>
+      </w:r>
+      <w:proofErr w:type="spellStart"/>
+      <w:r>
+        <w:rPr>
+          <w:rFonts w:ascii="Courier New" w:hAnsi="Courier New" w:cs="Courier New"/>
+          <w:b/>
+          <w:spacing w:val="-2"/>
+        </w:rPr>
+        <w:t>studentInfo</w:t>
+      </w:r>
+      <w:proofErr w:type="spellEnd"/>
+      <w:r>
+        <w:rPr>
+          <w:rFonts w:ascii="Courier New" w:hAnsi="Courier New" w:cs="Courier New"/>
+          <w:b/>
+          <w:spacing w:val="-2"/>
+        </w:rPr>
+        <w:t xml:space="preserve">   is  :  81</w:t>
       </w:r>
     </w:p>
     <w:p>
@@ -3711,7 +4075,43 @@
           <w:b/>
           <w:spacing w:val="-2"/>
         </w:rPr>
-        <w:t>INFO    2020-09-10 16:10:02,033 [http-nio-8080-exec-7] filters.PerformanceFilter  - Time take to execute action /studentInfo   is  :  79</w:t>
+        <w:t xml:space="preserve">INFO    2020-09-10 16:10:02,033 [http-nio-8080-exec-7] </w:t>
+      </w:r>
+      <w:proofErr w:type="spellStart"/>
+      <w:r>
+        <w:rPr>
+          <w:rFonts w:ascii="Courier New" w:hAnsi="Courier New" w:cs="Courier New"/>
+          <w:b/>
+          <w:spacing w:val="-2"/>
+        </w:rPr>
+        <w:t>filters.PerformanceFilter</w:t>
+      </w:r>
+      <w:proofErr w:type="spellEnd"/>
+      <w:r>
+        <w:rPr>
+          <w:rFonts w:ascii="Courier New" w:hAnsi="Courier New" w:cs="Courier New"/>
+          <w:b/>
+          <w:spacing w:val="-2"/>
+        </w:rPr>
+        <w:t xml:space="preserve">  - Time take to execute action /</w:t>
+      </w:r>
+      <w:proofErr w:type="spellStart"/>
+      <w:r>
+        <w:rPr>
+          <w:rFonts w:ascii="Courier New" w:hAnsi="Courier New" w:cs="Courier New"/>
+          <w:b/>
+          <w:spacing w:val="-2"/>
+        </w:rPr>
+        <w:t>studentInfo</w:t>
+      </w:r>
+      <w:proofErr w:type="spellEnd"/>
+      <w:r>
+        <w:rPr>
+          <w:rFonts w:ascii="Courier New" w:hAnsi="Courier New" w:cs="Courier New"/>
+          <w:b/>
+          <w:spacing w:val="-2"/>
+        </w:rPr>
+        <w:t xml:space="preserve">   is  :  79</w:t>
       </w:r>
     </w:p>
     <w:p>
@@ -3734,7 +4134,25 @@
           <w:b/>
           <w:spacing w:val="-2"/>
         </w:rPr>
-        <w:t>Time take to execute action /studentInfo   is  :  79</w:t>
+        <w:t>Time take to execute action /</w:t>
+      </w:r>
+      <w:proofErr w:type="spellStart"/>
+      <w:r>
+        <w:rPr>
+          <w:rFonts w:ascii="Courier New" w:hAnsi="Courier New" w:cs="Courier New"/>
+          <w:b/>
+          <w:spacing w:val="-2"/>
+        </w:rPr>
+        <w:t>studentInfo</w:t>
+      </w:r>
+      <w:proofErr w:type="spellEnd"/>
+      <w:r>
+        <w:rPr>
+          <w:rFonts w:ascii="Courier New" w:hAnsi="Courier New" w:cs="Courier New"/>
+          <w:b/>
+          <w:spacing w:val="-2"/>
+        </w:rPr>
+        <w:t xml:space="preserve">   is  :  79</w:t>
       </w:r>
     </w:p>
     <w:p>
@@ -3826,7 +4244,43 @@
           <w:b/>
           <w:spacing w:val="-2"/>
         </w:rPr>
-        <w:t>INFO    2020-09-10 16:11:27,563 [http-nio-8080-exec-10] filters.PerformanceFilter  - Time take to execute action /studentInfo   is  :  71</w:t>
+        <w:t xml:space="preserve">INFO    2020-09-10 16:11:27,563 [http-nio-8080-exec-10] </w:t>
+      </w:r>
+      <w:proofErr w:type="spellStart"/>
+      <w:r>
+        <w:rPr>
+          <w:rFonts w:ascii="Courier New" w:hAnsi="Courier New" w:cs="Courier New"/>
+          <w:b/>
+          <w:spacing w:val="-2"/>
+        </w:rPr>
+        <w:t>filters.PerformanceFilter</w:t>
+      </w:r>
+      <w:proofErr w:type="spellEnd"/>
+      <w:r>
+        <w:rPr>
+          <w:rFonts w:ascii="Courier New" w:hAnsi="Courier New" w:cs="Courier New"/>
+          <w:b/>
+          <w:spacing w:val="-2"/>
+        </w:rPr>
+        <w:t xml:space="preserve">  - Time take to execute action /</w:t>
+      </w:r>
+      <w:proofErr w:type="spellStart"/>
+      <w:r>
+        <w:rPr>
+          <w:rFonts w:ascii="Courier New" w:hAnsi="Courier New" w:cs="Courier New"/>
+          <w:b/>
+          <w:spacing w:val="-2"/>
+        </w:rPr>
+        <w:t>studentInfo</w:t>
+      </w:r>
+      <w:proofErr w:type="spellEnd"/>
+      <w:r>
+        <w:rPr>
+          <w:rFonts w:ascii="Courier New" w:hAnsi="Courier New" w:cs="Courier New"/>
+          <w:b/>
+          <w:spacing w:val="-2"/>
+        </w:rPr>
+        <w:t xml:space="preserve">   is  :  71</w:t>
       </w:r>
     </w:p>
     <w:p>
@@ -3849,7 +4303,25 @@
           <w:b/>
           <w:spacing w:val="-2"/>
         </w:rPr>
-        <w:t>Time take to execute action /studentInfo   is  :  71</w:t>
+        <w:t>Time take to execute action /</w:t>
+      </w:r>
+      <w:proofErr w:type="spellStart"/>
+      <w:r>
+        <w:rPr>
+          <w:rFonts w:ascii="Courier New" w:hAnsi="Courier New" w:cs="Courier New"/>
+          <w:b/>
+          <w:spacing w:val="-2"/>
+        </w:rPr>
+        <w:t>studentInfo</w:t>
+      </w:r>
+      <w:proofErr w:type="spellEnd"/>
+      <w:r>
+        <w:rPr>
+          <w:rFonts w:ascii="Courier New" w:hAnsi="Courier New" w:cs="Courier New"/>
+          <w:b/>
+          <w:spacing w:val="-2"/>
+        </w:rPr>
+        <w:t xml:space="preserve">   is  :  71</w:t>
       </w:r>
     </w:p>
     <w:p>
@@ -3920,17 +4392,7 @@
           <w:sz w:val="24"/>
           <w:szCs w:val="24"/>
         </w:rPr>
-        <w:t xml:space="preserve">1. </w:t>
-      </w:r>
-      <w:r>
-        <w:rPr>
-          <w:rFonts w:ascii="Open Sans" w:hAnsi="Open Sans" w:cs="Open Sans"/>
-          <w:color w:val="BA3925"/>
-          <w:spacing w:val="-2"/>
-          <w:sz w:val="24"/>
-          <w:szCs w:val="24"/>
-        </w:rPr>
-        <w:t>File containing logging code is as follows:</w:t>
+        <w:t>Various files involved in the logging mechanism are as follows:</w:t>
       </w:r>
     </w:p>
     <w:p>
@@ -3955,9 +4417,9 @@
         <w:lastRenderedPageBreak/>
         <w:drawing>
           <wp:inline distT="0" distB="0" distL="0" distR="0">
-            <wp:extent cx="3667125" cy="3962400"/>
+            <wp:extent cx="3228975" cy="4524375"/>
             <wp:effectExtent l="19050" t="0" r="9525" b="0"/>
-            <wp:docPr id="7" name="Picture 8"/>
+            <wp:docPr id="12" name="Picture 1" descr="C:\Users\Administrator\Documents\DonationCoder\ScreenshotCaptor\Screenshots\Screenshot - 10_26_2021 , 3_15_10 PM.png"/>
             <wp:cNvGraphicFramePr>
               <a:graphicFrameLocks xmlns:a="http://schemas.openxmlformats.org/drawingml/2006/main" noChangeAspect="1"/>
             </wp:cNvGraphicFramePr>
@@ -3965,13 +4427,13 @@
               <a:graphicData uri="http://schemas.openxmlformats.org/drawingml/2006/picture">
                 <pic:pic xmlns:pic="http://schemas.openxmlformats.org/drawingml/2006/picture">
                   <pic:nvPicPr>
-                    <pic:cNvPr id="0" name="Picture 8"/>
+                    <pic:cNvPr id="0" name="Picture 1" descr="C:\Users\Administrator\Documents\DonationCoder\ScreenshotCaptor\Screenshots\Screenshot - 10_26_2021 , 3_15_10 PM.png"/>
                     <pic:cNvPicPr>
                       <a:picLocks noChangeAspect="1" noChangeArrowheads="1"/>
                     </pic:cNvPicPr>
                   </pic:nvPicPr>
                   <pic:blipFill>
-                    <a:blip r:embed="rId30"/>
+                    <a:blip r:embed="rId30" cstate="print"/>
                     <a:srcRect/>
                     <a:stretch>
                       <a:fillRect/>
@@ -3980,7 +4442,7 @@
                   <pic:spPr bwMode="auto">
                     <a:xfrm>
                       <a:off x="0" y="0"/>
-                      <a:ext cx="3667125" cy="3962400"/>
+                      <a:ext cx="3228975" cy="4524375"/>
                     </a:xfrm>
                     <a:prstGeom prst="rect">
                       <a:avLst/>
@@ -4013,6 +4475,27 @@
       <w:r>
         <w:rPr>
           <w:rFonts w:ascii="Open Sans" w:hAnsi="Open Sans" w:cs="Open Sans"/>
+          <w:color w:val="BA3925"/>
+          <w:spacing w:val="-2"/>
+          <w:sz w:val="24"/>
+          <w:szCs w:val="24"/>
+        </w:rPr>
+        <w:t>1. Log4J.properties file</w:t>
+      </w:r>
+    </w:p>
+    <w:p>
+      <w:pPr>
+        <w:rPr>
+          <w:rFonts w:ascii="Open Sans" w:hAnsi="Open Sans" w:cs="Open Sans"/>
+          <w:color w:val="BA3925"/>
+          <w:spacing w:val="-2"/>
+          <w:sz w:val="24"/>
+          <w:szCs w:val="24"/>
+        </w:rPr>
+      </w:pPr>
+      <w:r>
+        <w:rPr>
+          <w:rFonts w:ascii="Open Sans" w:hAnsi="Open Sans" w:cs="Open Sans"/>
           <w:noProof/>
           <w:color w:val="BA3925"/>
           <w:spacing w:val="-2"/>
@@ -4021,9 +4504,9 @@
         </w:rPr>
         <w:drawing>
           <wp:inline distT="0" distB="0" distL="0" distR="0">
-            <wp:extent cx="5715000" cy="2162175"/>
+            <wp:extent cx="5943600" cy="1620982"/>
             <wp:effectExtent l="19050" t="0" r="0" b="0"/>
-            <wp:docPr id="6" name="Picture 5"/>
+            <wp:docPr id="13" name="Picture 2" descr="C:\Users\Administrator\Documents\DonationCoder\ScreenshotCaptor\Screenshots\Screenshot - 10_26_2021 , 3_26_03 PM.png"/>
             <wp:cNvGraphicFramePr>
               <a:graphicFrameLocks xmlns:a="http://schemas.openxmlformats.org/drawingml/2006/main" noChangeAspect="1"/>
             </wp:cNvGraphicFramePr>
@@ -4031,13 +4514,13 @@
               <a:graphicData uri="http://schemas.openxmlformats.org/drawingml/2006/picture">
                 <pic:pic xmlns:pic="http://schemas.openxmlformats.org/drawingml/2006/picture">
                   <pic:nvPicPr>
-                    <pic:cNvPr id="0" name="Picture 5"/>
+                    <pic:cNvPr id="0" name="Picture 2" descr="C:\Users\Administrator\Documents\DonationCoder\ScreenshotCaptor\Screenshots\Screenshot - 10_26_2021 , 3_26_03 PM.png"/>
                     <pic:cNvPicPr>
                       <a:picLocks noChangeAspect="1" noChangeArrowheads="1"/>
                     </pic:cNvPicPr>
                   </pic:nvPicPr>
                   <pic:blipFill>
-                    <a:blip r:embed="rId31"/>
+                    <a:blip r:embed="rId31" cstate="print"/>
                     <a:srcRect/>
                     <a:stretch>
                       <a:fillRect/>
@@ -4046,7 +4529,7 @@
                   <pic:spPr bwMode="auto">
                     <a:xfrm>
                       <a:off x="0" y="0"/>
-                      <a:ext cx="5715000" cy="2162175"/>
+                      <a:ext cx="5943600" cy="1620982"/>
                     </a:xfrm>
                     <a:prstGeom prst="rect">
                       <a:avLst/>
@@ -4076,99 +4559,64 @@
           <w:szCs w:val="24"/>
         </w:rPr>
       </w:pPr>
-    </w:p>
-    <w:p>
-      <w:pPr>
-        <w:rPr>
-          <w:rFonts w:ascii="Open Sans" w:hAnsi="Open Sans" w:cs="Open Sans"/>
-          <w:color w:val="BA3925"/>
-          <w:spacing w:val="-2"/>
-          <w:sz w:val="24"/>
-          <w:szCs w:val="24"/>
-        </w:rPr>
-      </w:pPr>
-    </w:p>
-    <w:p>
-      <w:pPr>
-        <w:rPr>
-          <w:rFonts w:ascii="Open Sans" w:hAnsi="Open Sans" w:cs="Open Sans"/>
-          <w:color w:val="BA3925"/>
-          <w:spacing w:val="-2"/>
-          <w:sz w:val="24"/>
-          <w:szCs w:val="24"/>
-        </w:rPr>
-      </w:pPr>
-    </w:p>
-    <w:p>
-      <w:pPr>
-        <w:rPr>
-          <w:rFonts w:ascii="Open Sans" w:hAnsi="Open Sans" w:cs="Open Sans"/>
-          <w:color w:val="BA3925"/>
-          <w:spacing w:val="-2"/>
-          <w:sz w:val="24"/>
-          <w:szCs w:val="24"/>
-        </w:rPr>
-      </w:pPr>
-    </w:p>
-    <w:p>
-      <w:pPr>
-        <w:rPr>
-          <w:rFonts w:ascii="Open Sans" w:hAnsi="Open Sans" w:cs="Open Sans"/>
-          <w:color w:val="BA3925"/>
-          <w:spacing w:val="-2"/>
-          <w:sz w:val="24"/>
-          <w:szCs w:val="24"/>
-        </w:rPr>
-      </w:pPr>
-    </w:p>
-    <w:p>
-      <w:pPr>
-        <w:rPr>
-          <w:rFonts w:ascii="Open Sans" w:hAnsi="Open Sans" w:cs="Open Sans"/>
-          <w:color w:val="BA3925"/>
-          <w:spacing w:val="-2"/>
-          <w:sz w:val="24"/>
-          <w:szCs w:val="24"/>
-        </w:rPr>
-      </w:pPr>
-      <w:r>
-        <w:rPr>
-          <w:rFonts w:ascii="Open Sans" w:hAnsi="Open Sans" w:cs="Open Sans"/>
+      <w:r>
+        <w:rPr>
+          <w:rFonts w:ascii="Open Sans" w:hAnsi="Open Sans" w:cs="Open Sans"/>
+          <w:color w:val="BA3925"/>
+          <w:spacing w:val="-2"/>
+          <w:sz w:val="24"/>
+          <w:szCs w:val="24"/>
+        </w:rPr>
+        <w:t xml:space="preserve">2. </w:t>
+      </w:r>
+      <w:proofErr w:type="spellStart"/>
+      <w:r>
+        <w:rPr>
+          <w:rFonts w:ascii="Open Sans" w:hAnsi="Open Sans" w:cs="Open Sans"/>
+          <w:color w:val="BA3925"/>
+          <w:spacing w:val="-2"/>
+          <w:sz w:val="24"/>
+          <w:szCs w:val="24"/>
+        </w:rPr>
+        <w:t>listeners.ContextListener</w:t>
+      </w:r>
+      <w:proofErr w:type="spellEnd"/>
+      <w:r>
+        <w:rPr>
+          <w:rFonts w:ascii="Open Sans" w:hAnsi="Open Sans" w:cs="Open Sans"/>
+          <w:color w:val="BA3925"/>
+          <w:spacing w:val="-2"/>
+          <w:sz w:val="24"/>
+          <w:szCs w:val="24"/>
+        </w:rPr>
+        <w:t xml:space="preserve"> class containing logic to configure log4j mechanism for this application:</w:t>
+      </w:r>
+    </w:p>
+    <w:p>
+      <w:pPr>
+        <w:rPr>
+          <w:rFonts w:ascii="Open Sans" w:hAnsi="Open Sans" w:cs="Open Sans"/>
+          <w:color w:val="BA3925"/>
+          <w:spacing w:val="-2"/>
+          <w:sz w:val="24"/>
+          <w:szCs w:val="24"/>
+        </w:rPr>
+      </w:pPr>
+      <w:r>
+        <w:rPr>
+          <w:rFonts w:ascii="Open Sans" w:hAnsi="Open Sans" w:cs="Open Sans"/>
+          <w:noProof/>
           <w:color w:val="BA3925"/>
           <w:spacing w:val="-2"/>
           <w:sz w:val="24"/>
           <w:szCs w:val="24"/>
         </w:rPr>
         <w:lastRenderedPageBreak/>
-        <w:t xml:space="preserve">2. </w:t>
-      </w:r>
-      <w:r>
-        <w:rPr>
-          <w:rFonts w:ascii="Open Sans" w:hAnsi="Open Sans" w:cs="Open Sans"/>
-          <w:color w:val="BA3925"/>
-          <w:spacing w:val="-2"/>
-          <w:sz w:val="24"/>
-          <w:szCs w:val="24"/>
-        </w:rPr>
-        <w:t>Location of the log file in the system is as follows:</w:t>
-      </w:r>
-    </w:p>
-    <w:p>
-      <w:pPr>
-        <w:rPr>
-          <w:rFonts w:ascii="Courier New" w:hAnsi="Courier New" w:cs="Courier New"/>
-        </w:rPr>
-      </w:pPr>
-      <w:r>
-        <w:rPr>
-          <w:rFonts w:ascii="Courier New" w:hAnsi="Courier New" w:cs="Courier New"/>
-          <w:noProof/>
-        </w:rPr>
         <w:drawing>
           <wp:inline distT="0" distB="0" distL="0" distR="0">
-            <wp:extent cx="5943600" cy="2519265"/>
-            <wp:effectExtent l="19050" t="0" r="0" b="0"/>
-            <wp:docPr id="2" name="Picture 1"/>
+            <wp:extent cx="5370430" cy="3771900"/>
+            <wp:effectExtent l="19050" t="0" r="1670" b="0"/>
+            <wp:docPr id="19" name="Picture 9" descr="C:\Users\Administrator\Documents\DonationCoder\ScreenshotCaptor\Screenshots\Screenshot - 10_26_2021 , 3_30_55 PM.png"/>
             <wp:cNvGraphicFramePr>
               <a:graphicFrameLocks xmlns:a="http://schemas.openxmlformats.org/drawingml/2006/main" noChangeAspect="1"/>
             </wp:cNvGraphicFramePr>
@@ -4176,13 +4624,13 @@
               <a:graphicData uri="http://schemas.openxmlformats.org/drawingml/2006/picture">
                 <pic:pic xmlns:pic="http://schemas.openxmlformats.org/drawingml/2006/picture">
                   <pic:nvPicPr>
-                    <pic:cNvPr id="0" name="Picture 1"/>
+                    <pic:cNvPr id="0" name="Picture 9" descr="C:\Users\Administrator\Documents\DonationCoder\ScreenshotCaptor\Screenshots\Screenshot - 10_26_2021 , 3_30_55 PM.png"/>
                     <pic:cNvPicPr>
                       <a:picLocks noChangeAspect="1" noChangeArrowheads="1"/>
                     </pic:cNvPicPr>
                   </pic:nvPicPr>
                   <pic:blipFill>
-                    <a:blip r:embed="rId32"/>
+                    <a:blip r:embed="rId32" cstate="print"/>
                     <a:srcRect/>
                     <a:stretch>
                       <a:fillRect/>
@@ -4191,7 +4639,7 @@
                   <pic:spPr bwMode="auto">
                     <a:xfrm>
                       <a:off x="0" y="0"/>
-                      <a:ext cx="5943600" cy="2519265"/>
+                      <a:ext cx="5373666" cy="3774173"/>
                     </a:xfrm>
                     <a:prstGeom prst="rect">
                       <a:avLst/>
@@ -4221,6 +4669,17 @@
           <w:szCs w:val="24"/>
         </w:rPr>
       </w:pPr>
+    </w:p>
+    <w:p>
+      <w:pPr>
+        <w:rPr>
+          <w:rFonts w:ascii="Open Sans" w:hAnsi="Open Sans" w:cs="Open Sans"/>
+          <w:color w:val="BA3925"/>
+          <w:spacing w:val="-2"/>
+          <w:sz w:val="24"/>
+          <w:szCs w:val="24"/>
+        </w:rPr>
+      </w:pPr>
       <w:r>
         <w:rPr>
           <w:rFonts w:ascii="Open Sans" w:hAnsi="Open Sans" w:cs="Open Sans"/>
@@ -4231,33 +4690,54 @@
         </w:rPr>
         <w:t xml:space="preserve">3. </w:t>
       </w:r>
-      <w:r>
-        <w:rPr>
-          <w:rFonts w:ascii="Open Sans" w:hAnsi="Open Sans" w:cs="Open Sans"/>
-          <w:color w:val="BA3925"/>
-          <w:spacing w:val="-2"/>
-          <w:sz w:val="24"/>
-          <w:szCs w:val="24"/>
-        </w:rPr>
-        <w:t>Contents of the above file are as below:</w:t>
-      </w:r>
-    </w:p>
-    <w:p>
-      <w:pPr>
-        <w:rPr>
-          <w:rFonts w:ascii="Courier New" w:hAnsi="Courier New" w:cs="Courier New"/>
-        </w:rPr>
-      </w:pPr>
-      <w:r>
-        <w:rPr>
-          <w:rFonts w:ascii="Courier New" w:hAnsi="Courier New" w:cs="Courier New"/>
+      <w:proofErr w:type="spellStart"/>
+      <w:r>
+        <w:rPr>
+          <w:rFonts w:ascii="Open Sans" w:hAnsi="Open Sans" w:cs="Open Sans"/>
+          <w:color w:val="BA3925"/>
+          <w:spacing w:val="-2"/>
+          <w:sz w:val="24"/>
+          <w:szCs w:val="24"/>
+        </w:rPr>
+        <w:t>filters.PerformanceFilter</w:t>
+      </w:r>
+      <w:proofErr w:type="spellEnd"/>
+      <w:r>
+        <w:rPr>
+          <w:rFonts w:ascii="Open Sans" w:hAnsi="Open Sans" w:cs="Open Sans"/>
+          <w:color w:val="BA3925"/>
+          <w:spacing w:val="-2"/>
+          <w:sz w:val="24"/>
+          <w:szCs w:val="24"/>
+        </w:rPr>
+        <w:t xml:space="preserve"> class which contains logic to calculate time taken to execute each request:</w:t>
+      </w:r>
+    </w:p>
+    <w:p>
+      <w:pPr>
+        <w:rPr>
+          <w:rFonts w:ascii="Open Sans" w:hAnsi="Open Sans" w:cs="Open Sans"/>
+          <w:color w:val="BA3925"/>
+          <w:spacing w:val="-2"/>
+          <w:sz w:val="24"/>
+          <w:szCs w:val="24"/>
+        </w:rPr>
+      </w:pPr>
+      <w:r>
+        <w:rPr>
+          <w:rFonts w:ascii="Open Sans" w:hAnsi="Open Sans" w:cs="Open Sans"/>
           <w:noProof/>
-        </w:rPr>
+          <w:color w:val="BA3925"/>
+          <w:spacing w:val="-2"/>
+          <w:sz w:val="24"/>
+          <w:szCs w:val="24"/>
+        </w:rPr>
+        <w:lastRenderedPageBreak/>
         <w:drawing>
           <wp:inline distT="0" distB="0" distL="0" distR="0">
-            <wp:extent cx="5943600" cy="676377"/>
+            <wp:extent cx="5943600" cy="4227064"/>
             <wp:effectExtent l="19050" t="0" r="0" b="0"/>
-            <wp:docPr id="3" name="Picture 4" descr="C:\Users\Administrator\Documents\DonationCoder\ScreenshotCaptor\Screenshots\Screenshot - 9_10_2020 , 6_09_15 PM.png"/>
+            <wp:docPr id="20" name="Picture 10" descr="C:\Users\Administrator\Documents\DonationCoder\ScreenshotCaptor\Screenshots\Screenshot - 10_26_2021 , 3_33_25 PM.png"/>
             <wp:cNvGraphicFramePr>
               <a:graphicFrameLocks xmlns:a="http://schemas.openxmlformats.org/drawingml/2006/main" noChangeAspect="1"/>
             </wp:cNvGraphicFramePr>
@@ -4265,13 +4745,13 @@
               <a:graphicData uri="http://schemas.openxmlformats.org/drawingml/2006/picture">
                 <pic:pic xmlns:pic="http://schemas.openxmlformats.org/drawingml/2006/picture">
                   <pic:nvPicPr>
-                    <pic:cNvPr id="0" name="Picture 4" descr="C:\Users\Administrator\Documents\DonationCoder\ScreenshotCaptor\Screenshots\Screenshot - 9_10_2020 , 6_09_15 PM.png"/>
+                    <pic:cNvPr id="0" name="Picture 10" descr="C:\Users\Administrator\Documents\DonationCoder\ScreenshotCaptor\Screenshots\Screenshot - 10_26_2021 , 3_33_25 PM.png"/>
                     <pic:cNvPicPr>
                       <a:picLocks noChangeAspect="1" noChangeArrowheads="1"/>
                     </pic:cNvPicPr>
                   </pic:nvPicPr>
                   <pic:blipFill>
-                    <a:blip r:embed="rId33"/>
+                    <a:blip r:embed="rId33" cstate="print"/>
                     <a:srcRect/>
                     <a:stretch>
                       <a:fillRect/>
@@ -4280,7 +4760,7 @@
                   <pic:spPr bwMode="auto">
                     <a:xfrm>
                       <a:off x="0" y="0"/>
-                      <a:ext cx="5943600" cy="676377"/>
+                      <a:ext cx="5943600" cy="4227064"/>
                     </a:xfrm>
                     <a:prstGeom prst="rect">
                       <a:avLst/>
@@ -4304,12 +4784,217 @@
       <w:pPr>
         <w:rPr>
           <w:rFonts w:ascii="Open Sans" w:hAnsi="Open Sans" w:cs="Open Sans"/>
-          <w:b/>
-          <w:color w:val="BA3925"/>
-          <w:spacing w:val="-2"/>
-          <w:sz w:val="24"/>
-          <w:szCs w:val="24"/>
-          <w:u w:val="single"/>
+          <w:color w:val="BA3925"/>
+          <w:spacing w:val="-2"/>
+          <w:sz w:val="24"/>
+          <w:szCs w:val="24"/>
+        </w:rPr>
+      </w:pPr>
+      <w:r>
+        <w:rPr>
+          <w:rFonts w:ascii="Open Sans" w:hAnsi="Open Sans" w:cs="Open Sans"/>
+          <w:color w:val="BA3925"/>
+          <w:spacing w:val="-2"/>
+          <w:sz w:val="24"/>
+          <w:szCs w:val="24"/>
+        </w:rPr>
+        <w:t>4. Location of created log file in the system is as follows:</w:t>
+      </w:r>
+    </w:p>
+    <w:p>
+      <w:pPr>
+        <w:rPr>
+          <w:rFonts w:ascii="Open Sans" w:hAnsi="Open Sans" w:cs="Open Sans"/>
+          <w:color w:val="BA3925"/>
+          <w:spacing w:val="-2"/>
+          <w:sz w:val="24"/>
+          <w:szCs w:val="24"/>
+        </w:rPr>
+      </w:pPr>
+      <w:r>
+        <w:rPr>
+          <w:rFonts w:ascii="Open Sans" w:hAnsi="Open Sans" w:cs="Open Sans"/>
+          <w:noProof/>
+          <w:color w:val="BA3925"/>
+          <w:spacing w:val="-2"/>
+          <w:sz w:val="24"/>
+          <w:szCs w:val="24"/>
+        </w:rPr>
+        <w:drawing>
+          <wp:inline distT="0" distB="0" distL="0" distR="0">
+            <wp:extent cx="5943600" cy="2602523"/>
+            <wp:effectExtent l="19050" t="0" r="0" b="0"/>
+            <wp:docPr id="21" name="Picture 11" descr="C:\Users\Administrator\Documents\DonationCoder\ScreenshotCaptor\Screenshots\Screenshot - 10_26_2021 , 3_35_13 PM.png"/>
+            <wp:cNvGraphicFramePr>
+              <a:graphicFrameLocks xmlns:a="http://schemas.openxmlformats.org/drawingml/2006/main" noChangeAspect="1"/>
+            </wp:cNvGraphicFramePr>
+            <a:graphic xmlns:a="http://schemas.openxmlformats.org/drawingml/2006/main">
+              <a:graphicData uri="http://schemas.openxmlformats.org/drawingml/2006/picture">
+                <pic:pic xmlns:pic="http://schemas.openxmlformats.org/drawingml/2006/picture">
+                  <pic:nvPicPr>
+                    <pic:cNvPr id="0" name="Picture 11" descr="C:\Users\Administrator\Documents\DonationCoder\ScreenshotCaptor\Screenshots\Screenshot - 10_26_2021 , 3_35_13 PM.png"/>
+                    <pic:cNvPicPr>
+                      <a:picLocks noChangeAspect="1" noChangeArrowheads="1"/>
+                    </pic:cNvPicPr>
+                  </pic:nvPicPr>
+                  <pic:blipFill>
+                    <a:blip r:embed="rId34" cstate="print"/>
+                    <a:srcRect/>
+                    <a:stretch>
+                      <a:fillRect/>
+                    </a:stretch>
+                  </pic:blipFill>
+                  <pic:spPr bwMode="auto">
+                    <a:xfrm>
+                      <a:off x="0" y="0"/>
+                      <a:ext cx="5943600" cy="2602523"/>
+                    </a:xfrm>
+                    <a:prstGeom prst="rect">
+                      <a:avLst/>
+                    </a:prstGeom>
+                    <a:noFill/>
+                    <a:ln w="9525">
+                      <a:noFill/>
+                      <a:miter lim="800000"/>
+                      <a:headEnd/>
+                      <a:tailEnd/>
+                    </a:ln>
+                  </pic:spPr>
+                </pic:pic>
+              </a:graphicData>
+            </a:graphic>
+          </wp:inline>
+        </w:drawing>
+      </w:r>
+    </w:p>
+    <w:p>
+      <w:pPr>
+        <w:rPr>
+          <w:rFonts w:ascii="Open Sans" w:hAnsi="Open Sans" w:cs="Open Sans"/>
+          <w:color w:val="BA3925"/>
+          <w:spacing w:val="-2"/>
+          <w:sz w:val="24"/>
+          <w:szCs w:val="24"/>
+        </w:rPr>
+      </w:pPr>
+    </w:p>
+    <w:p>
+      <w:pPr>
+        <w:rPr>
+          <w:rFonts w:ascii="Open Sans" w:hAnsi="Open Sans" w:cs="Open Sans"/>
+          <w:color w:val="BA3925"/>
+          <w:spacing w:val="-2"/>
+          <w:sz w:val="24"/>
+          <w:szCs w:val="24"/>
+        </w:rPr>
+      </w:pPr>
+    </w:p>
+    <w:p>
+      <w:pPr>
+        <w:rPr>
+          <w:rFonts w:ascii="Open Sans" w:hAnsi="Open Sans" w:cs="Open Sans"/>
+          <w:color w:val="BA3925"/>
+          <w:spacing w:val="-2"/>
+          <w:sz w:val="24"/>
+          <w:szCs w:val="24"/>
+        </w:rPr>
+      </w:pPr>
+      <w:r>
+        <w:rPr>
+          <w:rFonts w:ascii="Open Sans" w:hAnsi="Open Sans" w:cs="Open Sans"/>
+          <w:color w:val="BA3925"/>
+          <w:spacing w:val="-2"/>
+          <w:sz w:val="24"/>
+          <w:szCs w:val="24"/>
+        </w:rPr>
+        <w:lastRenderedPageBreak/>
+        <w:t xml:space="preserve">5. </w:t>
+      </w:r>
+      <w:r>
+        <w:rPr>
+          <w:rFonts w:ascii="Open Sans" w:hAnsi="Open Sans" w:cs="Open Sans"/>
+          <w:color w:val="BA3925"/>
+          <w:spacing w:val="-2"/>
+          <w:sz w:val="24"/>
+          <w:szCs w:val="24"/>
+        </w:rPr>
+        <w:t>Contents of the above file are as below:</w:t>
+      </w:r>
+    </w:p>
+    <w:p>
+      <w:pPr>
+        <w:rPr>
+          <w:rFonts w:ascii="Open Sans" w:hAnsi="Open Sans" w:cs="Open Sans"/>
+          <w:color w:val="BA3925"/>
+          <w:spacing w:val="-2"/>
+          <w:sz w:val="24"/>
+          <w:szCs w:val="24"/>
+        </w:rPr>
+      </w:pPr>
+      <w:r>
+        <w:rPr>
+          <w:rFonts w:ascii="Open Sans" w:hAnsi="Open Sans" w:cs="Open Sans"/>
+          <w:noProof/>
+          <w:color w:val="BA3925"/>
+          <w:spacing w:val="-2"/>
+          <w:sz w:val="24"/>
+          <w:szCs w:val="24"/>
+        </w:rPr>
+        <w:drawing>
+          <wp:inline distT="0" distB="0" distL="0" distR="0">
+            <wp:extent cx="5943600" cy="378759"/>
+            <wp:effectExtent l="19050" t="0" r="0" b="0"/>
+            <wp:docPr id="22" name="Picture 12" descr="C:\Users\Administrator\Documents\DonationCoder\ScreenshotCaptor\Screenshots\Screenshot - 10_26_2021 , 3_37_04 PM.png"/>
+            <wp:cNvGraphicFramePr>
+              <a:graphicFrameLocks xmlns:a="http://schemas.openxmlformats.org/drawingml/2006/main" noChangeAspect="1"/>
+            </wp:cNvGraphicFramePr>
+            <a:graphic xmlns:a="http://schemas.openxmlformats.org/drawingml/2006/main">
+              <a:graphicData uri="http://schemas.openxmlformats.org/drawingml/2006/picture">
+                <pic:pic xmlns:pic="http://schemas.openxmlformats.org/drawingml/2006/picture">
+                  <pic:nvPicPr>
+                    <pic:cNvPr id="0" name="Picture 12" descr="C:\Users\Administrator\Documents\DonationCoder\ScreenshotCaptor\Screenshots\Screenshot - 10_26_2021 , 3_37_04 PM.png"/>
+                    <pic:cNvPicPr>
+                      <a:picLocks noChangeAspect="1" noChangeArrowheads="1"/>
+                    </pic:cNvPicPr>
+                  </pic:nvPicPr>
+                  <pic:blipFill>
+                    <a:blip r:embed="rId35" cstate="print"/>
+                    <a:srcRect/>
+                    <a:stretch>
+                      <a:fillRect/>
+                    </a:stretch>
+                  </pic:blipFill>
+                  <pic:spPr bwMode="auto">
+                    <a:xfrm>
+                      <a:off x="0" y="0"/>
+                      <a:ext cx="5943600" cy="378759"/>
+                    </a:xfrm>
+                    <a:prstGeom prst="rect">
+                      <a:avLst/>
+                    </a:prstGeom>
+                    <a:noFill/>
+                    <a:ln w="9525">
+                      <a:noFill/>
+                      <a:miter lim="800000"/>
+                      <a:headEnd/>
+                      <a:tailEnd/>
+                    </a:ln>
+                  </pic:spPr>
+                </pic:pic>
+              </a:graphicData>
+            </a:graphic>
+          </wp:inline>
+        </w:drawing>
+      </w:r>
+    </w:p>
+    <w:p>
+      <w:pPr>
+        <w:rPr>
+          <w:rFonts w:ascii="Open Sans" w:hAnsi="Open Sans" w:cs="Open Sans"/>
+          <w:color w:val="BA3925"/>
+          <w:spacing w:val="-2"/>
+          <w:sz w:val="24"/>
+          <w:szCs w:val="24"/>
         </w:rPr>
       </w:pPr>
     </w:p>

</xml_diff>